<commit_message>
update frontend_description.docx + fix db
</commit_message>
<xml_diff>
--- a/frontend_description.docx
+++ b/frontend_description.docx
@@ -4,19 +4,45 @@
   <w:body>
     <w:p>
       <w:pPr>
-        <w:rPr>
-          <w:rFonts w:ascii="Times New Roman" w:hAnsi="Times New Roman" w:cs="Times New Roman"/>
-          <w:sz w:val="28"/>
-          <w:szCs w:val="28"/>
+        <w:pStyle w:val="1"/>
+        <w:jc w:val="center"/>
+        <w:rPr>
+          <w:sz w:val="40"/>
+          <w:szCs w:val="40"/>
         </w:rPr>
       </w:pPr>
       <w:r>
         <w:rPr>
-          <w:rFonts w:ascii="Times New Roman" w:hAnsi="Times New Roman" w:cs="Times New Roman"/>
-          <w:sz w:val="28"/>
-          <w:szCs w:val="28"/>
-        </w:rPr>
-        <w:t xml:space="preserve">Описание стека </w:t>
+          <w:sz w:val="40"/>
+          <w:szCs w:val="40"/>
+        </w:rPr>
+        <w:t xml:space="preserve">Стек </w:t>
+      </w:r>
+      <w:bookmarkStart w:id="0" w:name="_Hlk146557607"/>
+      <w:r>
+        <w:rPr>
+          <w:sz w:val="40"/>
+          <w:szCs w:val="40"/>
+        </w:rPr>
+        <w:t>технологий</w:t>
+      </w:r>
+      <w:bookmarkEnd w:id="0"/>
+    </w:p>
+    <w:p>
+      <w:pPr>
+        <w:rPr>
+          <w:rFonts w:ascii="Times New Roman" w:hAnsi="Times New Roman" w:cs="Times New Roman"/>
+          <w:sz w:val="28"/>
+          <w:szCs w:val="28"/>
+        </w:rPr>
+      </w:pPr>
+      <w:r>
+        <w:rPr>
+          <w:rFonts w:ascii="Times New Roman" w:hAnsi="Times New Roman" w:cs="Times New Roman"/>
+          <w:sz w:val="28"/>
+          <w:szCs w:val="28"/>
+        </w:rPr>
+        <w:t xml:space="preserve">Для создания </w:t>
       </w:r>
       <w:r>
         <w:rPr>
@@ -33,7 +59,264 @@
           <w:sz w:val="28"/>
           <w:szCs w:val="28"/>
         </w:rPr>
-        <w:t>, деталей дизайна, функционала и тд. (будет дополняться)</w:t>
+        <w:t xml:space="preserve"> </w:t>
+      </w:r>
+      <w:r>
+        <w:rPr>
+          <w:rFonts w:ascii="Times New Roman" w:hAnsi="Times New Roman" w:cs="Times New Roman"/>
+          <w:sz w:val="28"/>
+          <w:szCs w:val="28"/>
+        </w:rPr>
+        <w:t xml:space="preserve">части были использованы </w:t>
+      </w:r>
+      <w:r>
+        <w:rPr>
+          <w:rFonts w:ascii="Times New Roman" w:hAnsi="Times New Roman" w:cs="Times New Roman"/>
+          <w:sz w:val="28"/>
+          <w:szCs w:val="28"/>
+          <w:lang w:val="en-US"/>
+        </w:rPr>
+        <w:t>React</w:t>
+      </w:r>
+      <w:r>
+        <w:rPr>
+          <w:rFonts w:ascii="Times New Roman" w:hAnsi="Times New Roman" w:cs="Times New Roman"/>
+          <w:sz w:val="28"/>
+          <w:szCs w:val="28"/>
+        </w:rPr>
+        <w:t xml:space="preserve"> </w:t>
+      </w:r>
+      <w:r>
+        <w:rPr>
+          <w:rFonts w:ascii="Times New Roman" w:hAnsi="Times New Roman" w:cs="Times New Roman"/>
+          <w:sz w:val="28"/>
+          <w:szCs w:val="28"/>
+          <w:lang w:val="en-US"/>
+        </w:rPr>
+        <w:t>js</w:t>
+      </w:r>
+      <w:r>
+        <w:rPr>
+          <w:rFonts w:ascii="Times New Roman" w:hAnsi="Times New Roman" w:cs="Times New Roman"/>
+          <w:sz w:val="28"/>
+          <w:szCs w:val="28"/>
+        </w:rPr>
+        <w:t xml:space="preserve"> </w:t>
+      </w:r>
+      <w:r>
+        <w:rPr>
+          <w:rFonts w:ascii="Times New Roman" w:hAnsi="Times New Roman" w:cs="Times New Roman"/>
+          <w:sz w:val="28"/>
+          <w:szCs w:val="28"/>
+        </w:rPr>
+        <w:t xml:space="preserve">и </w:t>
+      </w:r>
+      <w:r>
+        <w:rPr>
+          <w:rFonts w:ascii="Times New Roman" w:hAnsi="Times New Roman" w:cs="Times New Roman"/>
+          <w:sz w:val="28"/>
+          <w:szCs w:val="28"/>
+          <w:lang w:val="en-US"/>
+        </w:rPr>
+        <w:t>CSS</w:t>
+      </w:r>
+      <w:r>
+        <w:rPr>
+          <w:rFonts w:ascii="Times New Roman" w:hAnsi="Times New Roman" w:cs="Times New Roman"/>
+          <w:sz w:val="28"/>
+          <w:szCs w:val="28"/>
+        </w:rPr>
+        <w:t xml:space="preserve">. </w:t>
+      </w:r>
+    </w:p>
+    <w:p>
+      <w:pPr>
+        <w:rPr>
+          <w:rFonts w:ascii="Times New Roman" w:hAnsi="Times New Roman" w:cs="Times New Roman"/>
+          <w:sz w:val="28"/>
+          <w:szCs w:val="28"/>
+        </w:rPr>
+      </w:pPr>
+      <w:r>
+        <w:rPr>
+          <w:rFonts w:ascii="Times New Roman" w:hAnsi="Times New Roman" w:cs="Times New Roman"/>
+          <w:sz w:val="28"/>
+          <w:szCs w:val="28"/>
+        </w:rPr>
+        <w:t xml:space="preserve">React </w:t>
+      </w:r>
+      <w:r>
+        <w:rPr>
+          <w:rFonts w:ascii="Times New Roman" w:hAnsi="Times New Roman" w:cs="Times New Roman"/>
+          <w:sz w:val="28"/>
+          <w:szCs w:val="28"/>
+        </w:rPr>
+        <w:t>— это</w:t>
+      </w:r>
+      <w:r>
+        <w:rPr>
+          <w:rFonts w:ascii="Times New Roman" w:hAnsi="Times New Roman" w:cs="Times New Roman"/>
+          <w:sz w:val="28"/>
+          <w:szCs w:val="28"/>
+        </w:rPr>
+        <w:t xml:space="preserve"> JavaScript-библиотека для создания пользовательских интерфейсов (UI) с использованием компонентной архитектуры.</w:t>
+      </w:r>
+      <w:r>
+        <w:rPr>
+          <w:rFonts w:ascii="Times New Roman" w:hAnsi="Times New Roman" w:cs="Times New Roman"/>
+          <w:sz w:val="28"/>
+          <w:szCs w:val="28"/>
+        </w:rPr>
+        <w:t xml:space="preserve"> П</w:t>
+      </w:r>
+      <w:r>
+        <w:rPr>
+          <w:rFonts w:ascii="Times New Roman" w:hAnsi="Times New Roman" w:cs="Times New Roman"/>
+          <w:sz w:val="28"/>
+          <w:szCs w:val="28"/>
+        </w:rPr>
+        <w:t xml:space="preserve">одход React </w:t>
+      </w:r>
+      <w:r>
+        <w:rPr>
+          <w:rFonts w:ascii="Times New Roman" w:hAnsi="Times New Roman" w:cs="Times New Roman"/>
+          <w:sz w:val="28"/>
+          <w:szCs w:val="28"/>
+        </w:rPr>
+        <w:t xml:space="preserve">состоит </w:t>
+      </w:r>
+      <w:r>
+        <w:rPr>
+          <w:rFonts w:ascii="Times New Roman" w:hAnsi="Times New Roman" w:cs="Times New Roman"/>
+          <w:sz w:val="28"/>
+          <w:szCs w:val="28"/>
+        </w:rPr>
+        <w:t>в объединении Javascript и HTML в одном коде</w:t>
+      </w:r>
+      <w:r>
+        <w:rPr>
+          <w:rFonts w:ascii="Times New Roman" w:hAnsi="Times New Roman" w:cs="Times New Roman"/>
+          <w:sz w:val="28"/>
+          <w:szCs w:val="28"/>
+        </w:rPr>
+        <w:t xml:space="preserve"> при помощи </w:t>
+      </w:r>
+      <w:r>
+        <w:rPr>
+          <w:rFonts w:ascii="Times New Roman" w:hAnsi="Times New Roman" w:cs="Times New Roman"/>
+          <w:sz w:val="28"/>
+          <w:szCs w:val="28"/>
+          <w:lang w:val="en-US"/>
+        </w:rPr>
+        <w:t>JSX</w:t>
+      </w:r>
+      <w:r>
+        <w:rPr>
+          <w:rFonts w:ascii="Times New Roman" w:hAnsi="Times New Roman" w:cs="Times New Roman"/>
+          <w:sz w:val="28"/>
+          <w:szCs w:val="28"/>
+        </w:rPr>
+        <w:t>.</w:t>
+      </w:r>
+      <w:r>
+        <w:rPr>
+          <w:rFonts w:ascii="Times New Roman" w:hAnsi="Times New Roman" w:cs="Times New Roman"/>
+          <w:sz w:val="28"/>
+          <w:szCs w:val="28"/>
+        </w:rPr>
+        <w:t xml:space="preserve"> </w:t>
+      </w:r>
+      <w:r>
+        <w:rPr>
+          <w:rFonts w:ascii="Times New Roman" w:hAnsi="Times New Roman" w:cs="Times New Roman"/>
+          <w:sz w:val="28"/>
+          <w:szCs w:val="28"/>
+        </w:rPr>
+        <w:t>React использует виртуальное представление DOM для оптимизации производительности. Вместо многократного изменения реального DOM при обновлении компонентов, React сравнивает виртуальный DOM с реальным и обновляет только те части, которые изменились.</w:t>
+      </w:r>
+    </w:p>
+    <w:p>
+      <w:pPr>
+        <w:rPr>
+          <w:rFonts w:ascii="Times New Roman" w:hAnsi="Times New Roman" w:cs="Times New Roman"/>
+          <w:sz w:val="28"/>
+          <w:szCs w:val="28"/>
+        </w:rPr>
+      </w:pPr>
+    </w:p>
+    <w:p>
+      <w:pPr>
+        <w:pStyle w:val="1"/>
+        <w:jc w:val="center"/>
+        <w:rPr>
+          <w:sz w:val="40"/>
+          <w:szCs w:val="40"/>
+        </w:rPr>
+      </w:pPr>
+      <w:r>
+        <w:rPr>
+          <w:sz w:val="40"/>
+          <w:szCs w:val="40"/>
+        </w:rPr>
+        <w:t>Интерфейс</w:t>
+      </w:r>
+    </w:p>
+    <w:p>
+      <w:pPr>
+        <w:rPr>
+          <w:rFonts w:ascii="Times New Roman" w:hAnsi="Times New Roman" w:cs="Times New Roman"/>
+          <w:sz w:val="28"/>
+          <w:szCs w:val="28"/>
+        </w:rPr>
+      </w:pPr>
+      <w:r>
+        <w:rPr>
+          <w:rFonts w:ascii="Times New Roman" w:hAnsi="Times New Roman" w:cs="Times New Roman"/>
+          <w:sz w:val="28"/>
+          <w:szCs w:val="28"/>
+        </w:rPr>
+        <w:t xml:space="preserve">При входе на сайт пользователю отображается форма входа в аккаунт. Если у него ещё нет аккаунта, он может зарегистрироваться, нажав по соответствующей ссылке. Тут пользователь задаёт своё имя и пароль, которые сохраняются в базе данных, и которые он будет использовать для последующего входа. После авторизации происходит переход в чат. Здесь можно увидеть сообщения других пользователей с их именами и временем отправки сообщения. Также сам пользователь может ввести сообщение и отправить его </w:t>
+      </w:r>
+      <w:r>
+        <w:rPr>
+          <w:rFonts w:ascii="Times New Roman" w:hAnsi="Times New Roman" w:cs="Times New Roman"/>
+          <w:sz w:val="28"/>
+          <w:szCs w:val="28"/>
+        </w:rPr>
+        <w:t xml:space="preserve">с использованием стрелочки справа от поля ввода текста, либо используя </w:t>
+      </w:r>
+      <w:r>
+        <w:rPr>
+          <w:rFonts w:ascii="Times New Roman" w:hAnsi="Times New Roman" w:cs="Times New Roman"/>
+          <w:sz w:val="28"/>
+          <w:szCs w:val="28"/>
+          <w:lang w:val="en-US"/>
+        </w:rPr>
+        <w:t>Enter</w:t>
+      </w:r>
+      <w:r>
+        <w:rPr>
+          <w:rFonts w:ascii="Times New Roman" w:hAnsi="Times New Roman" w:cs="Times New Roman"/>
+          <w:sz w:val="28"/>
+          <w:szCs w:val="28"/>
+        </w:rPr>
+        <w:t xml:space="preserve">. Нажав на значок </w:t>
+      </w:r>
+      <w:r>
+        <w:rPr>
+          <w:rFonts w:ascii="Times New Roman" w:hAnsi="Times New Roman" w:cs="Times New Roman"/>
+          <w:sz w:val="28"/>
+          <w:szCs w:val="28"/>
+        </w:rPr>
+        <w:t>“+”</w:t>
+      </w:r>
+      <w:r>
+        <w:rPr>
+          <w:rFonts w:ascii="Times New Roman" w:hAnsi="Times New Roman" w:cs="Times New Roman"/>
+          <w:sz w:val="28"/>
+          <w:szCs w:val="28"/>
+        </w:rPr>
+        <w:t xml:space="preserve"> слева от поля ввода, можно добавить изображение, которое при отправке отобразится в разрешении, соответствующем ширине чата. </w:t>
       </w:r>
     </w:p>
     <w:sectPr>
@@ -445,10 +728,30 @@
     <w:name w:val="Normal"/>
     <w:qFormat/>
   </w:style>
+  <w:style w:type="paragraph" w:styleId="1">
+    <w:name w:val="heading 1"/>
+    <w:basedOn w:val="a"/>
+    <w:next w:val="a"/>
+    <w:link w:val="10"/>
+    <w:uiPriority w:val="9"/>
+    <w:qFormat/>
+    <w:rsid w:val="00C035DF"/>
+    <w:pPr>
+      <w:keepNext/>
+      <w:keepLines/>
+      <w:spacing w:before="240" w:after="0"/>
+      <w:outlineLvl w:val="0"/>
+    </w:pPr>
+    <w:rPr>
+      <w:rFonts w:asciiTheme="majorHAnsi" w:eastAsiaTheme="majorEastAsia" w:hAnsiTheme="majorHAnsi" w:cstheme="majorBidi"/>
+      <w:color w:val="2F5496" w:themeColor="accent1" w:themeShade="BF"/>
+      <w:sz w:val="32"/>
+      <w:szCs w:val="32"/>
+    </w:rPr>
+  </w:style>
   <w:style w:type="character" w:default="1" w:styleId="a0">
     <w:name w:val="Default Paragraph Font"/>
     <w:uiPriority w:val="1"/>
-    <w:semiHidden/>
     <w:unhideWhenUsed/>
   </w:style>
   <w:style w:type="table" w:default="1" w:styleId="a1">
@@ -471,6 +774,19 @@
     <w:uiPriority w:val="99"/>
     <w:semiHidden/>
     <w:unhideWhenUsed/>
+  </w:style>
+  <w:style w:type="character" w:customStyle="1" w:styleId="10">
+    <w:name w:val="Заголовок 1 Знак"/>
+    <w:basedOn w:val="a0"/>
+    <w:link w:val="1"/>
+    <w:uiPriority w:val="9"/>
+    <w:rsid w:val="00C035DF"/>
+    <w:rPr>
+      <w:rFonts w:asciiTheme="majorHAnsi" w:eastAsiaTheme="majorEastAsia" w:hAnsiTheme="majorHAnsi" w:cstheme="majorBidi"/>
+      <w:color w:val="2F5496" w:themeColor="accent1" w:themeShade="BF"/>
+      <w:sz w:val="32"/>
+      <w:szCs w:val="32"/>
+    </w:rPr>
   </w:style>
 </w:styles>
 </file>

</xml_diff>